<commit_message>
nice tables and barplot
</commit_message>
<xml_diff>
--- a/specific_rmds/potential_output.docx
+++ b/specific_rmds/potential_output.docx
@@ -60,245 +60,1017 @@
     </w:p>
     <w:p>
       <w:pPr>
-        <w:pStyle w:val="SourceCode"/>
+        <w:pStyle w:val="TableCaption"/>
       </w:pPr>
       <w:r>
-        <w:rPr>
-          <w:rStyle w:val="KeywordTok"/>
-        </w:rPr>
-        <w:t xml:space="preserve">print</w:t>
-      </w:r>
-      <w:r>
-        <w:rPr>
-          <w:rStyle w:val="NormalTok"/>
-        </w:rPr>
-        <w:t xml:space="preserve">(trend_growth_2003_2008_2010_</w:t>
-      </w:r>
-      <w:r>
-        <w:rPr>
-          <w:rStyle w:val="DecValTok"/>
-        </w:rPr>
-        <w:t xml:space="preserve">2016</w:t>
-      </w:r>
-      <w:r>
-        <w:rPr>
-          <w:rStyle w:val="NormalTok"/>
-        </w:rPr>
-        <w:t xml:space="preserve">)</w:t>
+        <w:t xml:space="preserve">Average growth of potential output</w:t>
       </w:r>
     </w:p>
+    <w:tbl>
+      <w:tblPr>
+        <w:tblStyle w:val="TableNormal"/>
+        <w:tblW w:type="pct" w:w="0.0"/>
+        <w:tblLook w:firstRow="1"/>
+        <w:tblCaption w:val="Average growth of potential output"/>
+      </w:tblPr>
+      <w:tblGrid/>
+      <w:tr>
+        <w:trPr>
+          <w:cnfStyle w:firstRow="1"/>
+        </w:trPr>
+        <w:tc>
+          <w:tcPr>
+            <w:tcBorders>
+              <w:bottom w:val="single"/>
+            </w:tcBorders>
+            <w:vAlign w:val="bottom"/>
+          </w:tcPr>
+          <w:p>
+            <w:pPr>
+              <w:pStyle w:val="Compact"/>
+              <w:jc w:val="left"/>
+            </w:pPr>
+            <w:r>
+              <w:t xml:space="preserve">país</w:t>
+            </w:r>
+          </w:p>
+        </w:tc>
+        <w:tc>
+          <w:tcPr>
+            <w:tcBorders>
+              <w:bottom w:val="single"/>
+            </w:tcBorders>
+            <w:vAlign w:val="bottom"/>
+          </w:tcPr>
+          <w:p>
+            <w:pPr>
+              <w:pStyle w:val="Compact"/>
+              <w:jc w:val="center"/>
+            </w:pPr>
+            <w:r>
+              <w:t xml:space="preserve">2003-2008</w:t>
+            </w:r>
+          </w:p>
+        </w:tc>
+        <w:tc>
+          <w:tcPr>
+            <w:tcBorders>
+              <w:bottom w:val="single"/>
+            </w:tcBorders>
+            <w:vAlign w:val="bottom"/>
+          </w:tcPr>
+          <w:p>
+            <w:pPr>
+              <w:pStyle w:val="Compact"/>
+              <w:jc w:val="center"/>
+            </w:pPr>
+            <w:r>
+              <w:t xml:space="preserve">2010-2016</w:t>
+            </w:r>
+          </w:p>
+        </w:tc>
+        <w:tc>
+          <w:tcPr>
+            <w:tcBorders>
+              <w:bottom w:val="single"/>
+            </w:tcBorders>
+            <w:vAlign w:val="bottom"/>
+          </w:tcPr>
+          <w:p>
+            <w:pPr>
+              <w:pStyle w:val="Compact"/>
+              <w:jc w:val="center"/>
+            </w:pPr>
+            <w:r>
+              <w:t xml:space="preserve">cambio</w:t>
+            </w:r>
+          </w:p>
+        </w:tc>
+      </w:tr>
+      <w:tr>
+        <w:tc>
+          <w:p>
+            <w:pPr>
+              <w:pStyle w:val="Compact"/>
+              <w:jc w:val="left"/>
+            </w:pPr>
+            <w:r>
+              <w:t xml:space="preserve">Argentina</w:t>
+            </w:r>
+          </w:p>
+        </w:tc>
+        <w:tc>
+          <w:p>
+            <w:pPr>
+              <w:pStyle w:val="Compact"/>
+              <w:jc w:val="center"/>
+            </w:pPr>
+            <w:r>
+              <w:t xml:space="preserve">5.4</w:t>
+            </w:r>
+          </w:p>
+        </w:tc>
+        <w:tc>
+          <w:p>
+            <w:pPr>
+              <w:pStyle w:val="Compact"/>
+              <w:jc w:val="center"/>
+            </w:pPr>
+            <w:r>
+              <w:t xml:space="preserve">1.5</w:t>
+            </w:r>
+          </w:p>
+        </w:tc>
+        <w:tc>
+          <w:p>
+            <w:pPr>
+              <w:pStyle w:val="Compact"/>
+              <w:jc w:val="center"/>
+            </w:pPr>
+            <w:r>
+              <w:t xml:space="preserve">-3.9</w:t>
+            </w:r>
+          </w:p>
+        </w:tc>
+      </w:tr>
+      <w:tr>
+        <w:tc>
+          <w:p>
+            <w:pPr>
+              <w:pStyle w:val="Compact"/>
+              <w:jc w:val="left"/>
+            </w:pPr>
+            <w:r>
+              <w:t xml:space="preserve">Bolivia</w:t>
+            </w:r>
+          </w:p>
+        </w:tc>
+        <w:tc>
+          <w:p>
+            <w:pPr>
+              <w:pStyle w:val="Compact"/>
+              <w:jc w:val="center"/>
+            </w:pPr>
+            <w:r>
+              <w:t xml:space="preserve">4.1</w:t>
+            </w:r>
+          </w:p>
+        </w:tc>
+        <w:tc>
+          <w:p>
+            <w:pPr>
+              <w:pStyle w:val="Compact"/>
+              <w:jc w:val="center"/>
+            </w:pPr>
+            <w:r>
+              <w:t xml:space="preserve">5.1</w:t>
+            </w:r>
+          </w:p>
+        </w:tc>
+        <w:tc>
+          <w:p>
+            <w:pPr>
+              <w:pStyle w:val="Compact"/>
+              <w:jc w:val="center"/>
+            </w:pPr>
+            <w:r>
+              <w:t xml:space="preserve">0.9</w:t>
+            </w:r>
+          </w:p>
+        </w:tc>
+      </w:tr>
+      <w:tr>
+        <w:tc>
+          <w:p>
+            <w:pPr>
+              <w:pStyle w:val="Compact"/>
+              <w:jc w:val="left"/>
+            </w:pPr>
+            <w:r>
+              <w:t xml:space="preserve">Brazil</w:t>
+            </w:r>
+          </w:p>
+        </w:tc>
+        <w:tc>
+          <w:p>
+            <w:pPr>
+              <w:pStyle w:val="Compact"/>
+              <w:jc w:val="center"/>
+            </w:pPr>
+            <w:r>
+              <w:t xml:space="preserve">4.0</w:t>
+            </w:r>
+          </w:p>
+        </w:tc>
+        <w:tc>
+          <w:p>
+            <w:pPr>
+              <w:pStyle w:val="Compact"/>
+              <w:jc w:val="center"/>
+            </w:pPr>
+            <w:r>
+              <w:t xml:space="preserve">1.3</w:t>
+            </w:r>
+          </w:p>
+        </w:tc>
+        <w:tc>
+          <w:p>
+            <w:pPr>
+              <w:pStyle w:val="Compact"/>
+              <w:jc w:val="center"/>
+            </w:pPr>
+            <w:r>
+              <w:t xml:space="preserve">-2.8</w:t>
+            </w:r>
+          </w:p>
+        </w:tc>
+      </w:tr>
+      <w:tr>
+        <w:tc>
+          <w:p>
+            <w:pPr>
+              <w:pStyle w:val="Compact"/>
+              <w:jc w:val="left"/>
+            </w:pPr>
+            <w:r>
+              <w:t xml:space="preserve">Chile</w:t>
+            </w:r>
+          </w:p>
+        </w:tc>
+        <w:tc>
+          <w:p>
+            <w:pPr>
+              <w:pStyle w:val="Compact"/>
+              <w:jc w:val="center"/>
+            </w:pPr>
+            <w:r>
+              <w:t xml:space="preserve">4.8</w:t>
+            </w:r>
+          </w:p>
+        </w:tc>
+        <w:tc>
+          <w:p>
+            <w:pPr>
+              <w:pStyle w:val="Compact"/>
+              <w:jc w:val="center"/>
+            </w:pPr>
+            <w:r>
+              <w:t xml:space="preserve">3.4</w:t>
+            </w:r>
+          </w:p>
+        </w:tc>
+        <w:tc>
+          <w:p>
+            <w:pPr>
+              <w:pStyle w:val="Compact"/>
+              <w:jc w:val="center"/>
+            </w:pPr>
+            <w:r>
+              <w:t xml:space="preserve">-1.4</w:t>
+            </w:r>
+          </w:p>
+        </w:tc>
+      </w:tr>
+      <w:tr>
+        <w:tc>
+          <w:p>
+            <w:pPr>
+              <w:pStyle w:val="Compact"/>
+              <w:jc w:val="left"/>
+            </w:pPr>
+            <w:r>
+              <w:t xml:space="preserve">China</w:t>
+            </w:r>
+          </w:p>
+        </w:tc>
+        <w:tc>
+          <w:p>
+            <w:pPr>
+              <w:pStyle w:val="Compact"/>
+              <w:jc w:val="center"/>
+            </w:pPr>
+            <w:r>
+              <w:t xml:space="preserve">11.2</w:t>
+            </w:r>
+          </w:p>
+        </w:tc>
+        <w:tc>
+          <w:p>
+            <w:pPr>
+              <w:pStyle w:val="Compact"/>
+              <w:jc w:val="center"/>
+            </w:pPr>
+            <w:r>
+              <w:t xml:space="preserve">8.0</w:t>
+            </w:r>
+          </w:p>
+        </w:tc>
+        <w:tc>
+          <w:p>
+            <w:pPr>
+              <w:pStyle w:val="Compact"/>
+              <w:jc w:val="center"/>
+            </w:pPr>
+            <w:r>
+              <w:t xml:space="preserve">-3.2</w:t>
+            </w:r>
+          </w:p>
+        </w:tc>
+      </w:tr>
+      <w:tr>
+        <w:tc>
+          <w:p>
+            <w:pPr>
+              <w:pStyle w:val="Compact"/>
+              <w:jc w:val="left"/>
+            </w:pPr>
+            <w:r>
+              <w:t xml:space="preserve">Colombia</w:t>
+            </w:r>
+          </w:p>
+        </w:tc>
+        <w:tc>
+          <w:p>
+            <w:pPr>
+              <w:pStyle w:val="Compact"/>
+              <w:jc w:val="center"/>
+            </w:pPr>
+            <w:r>
+              <w:t xml:space="preserve">4.8</w:t>
+            </w:r>
+          </w:p>
+        </w:tc>
+        <w:tc>
+          <w:p>
+            <w:pPr>
+              <w:pStyle w:val="Compact"/>
+              <w:jc w:val="center"/>
+            </w:pPr>
+            <w:r>
+              <w:t xml:space="preserve">3.9</w:t>
+            </w:r>
+          </w:p>
+        </w:tc>
+        <w:tc>
+          <w:p>
+            <w:pPr>
+              <w:pStyle w:val="Compact"/>
+              <w:jc w:val="center"/>
+            </w:pPr>
+            <w:r>
+              <w:t xml:space="preserve">-0.8</w:t>
+            </w:r>
+          </w:p>
+        </w:tc>
+      </w:tr>
+      <w:tr>
+        <w:tc>
+          <w:p>
+            <w:pPr>
+              <w:pStyle w:val="Compact"/>
+              <w:jc w:val="left"/>
+            </w:pPr>
+            <w:r>
+              <w:t xml:space="preserve">Costa Rica</w:t>
+            </w:r>
+          </w:p>
+        </w:tc>
+        <w:tc>
+          <w:p>
+            <w:pPr>
+              <w:pStyle w:val="Compact"/>
+              <w:jc w:val="center"/>
+            </w:pPr>
+            <w:r>
+              <w:t xml:space="preserve">4.8</w:t>
+            </w:r>
+          </w:p>
+        </w:tc>
+        <w:tc>
+          <w:p>
+            <w:pPr>
+              <w:pStyle w:val="Compact"/>
+              <w:jc w:val="center"/>
+            </w:pPr>
+            <w:r>
+              <w:t xml:space="preserve">3.8</w:t>
+            </w:r>
+          </w:p>
+        </w:tc>
+        <w:tc>
+          <w:p>
+            <w:pPr>
+              <w:pStyle w:val="Compact"/>
+              <w:jc w:val="center"/>
+            </w:pPr>
+            <w:r>
+              <w:t xml:space="preserve">-1.0</w:t>
+            </w:r>
+          </w:p>
+        </w:tc>
+      </w:tr>
+      <w:tr>
+        <w:tc>
+          <w:p>
+            <w:pPr>
+              <w:pStyle w:val="Compact"/>
+              <w:jc w:val="left"/>
+            </w:pPr>
+            <w:r>
+              <w:t xml:space="preserve">Dominican Republic</w:t>
+            </w:r>
+          </w:p>
+        </w:tc>
+        <w:tc>
+          <w:p>
+            <w:pPr>
+              <w:pStyle w:val="Compact"/>
+              <w:jc w:val="center"/>
+            </w:pPr>
+            <w:r>
+              <w:t xml:space="preserve">5.4</w:t>
+            </w:r>
+          </w:p>
+        </w:tc>
+        <w:tc>
+          <w:p>
+            <w:pPr>
+              <w:pStyle w:val="Compact"/>
+              <w:jc w:val="center"/>
+            </w:pPr>
+            <w:r>
+              <w:t xml:space="preserve">5.3</w:t>
+            </w:r>
+          </w:p>
+        </w:tc>
+        <w:tc>
+          <w:p>
+            <w:pPr>
+              <w:pStyle w:val="Compact"/>
+              <w:jc w:val="center"/>
+            </w:pPr>
+            <w:r>
+              <w:t xml:space="preserve">-0.1</w:t>
+            </w:r>
+          </w:p>
+        </w:tc>
+      </w:tr>
+      <w:tr>
+        <w:tc>
+          <w:p>
+            <w:pPr>
+              <w:pStyle w:val="Compact"/>
+              <w:jc w:val="left"/>
+            </w:pPr>
+            <w:r>
+              <w:t xml:space="preserve">Ecuador</w:t>
+            </w:r>
+          </w:p>
+        </w:tc>
+        <w:tc>
+          <w:p>
+            <w:pPr>
+              <w:pStyle w:val="Compact"/>
+              <w:jc w:val="center"/>
+            </w:pPr>
+            <w:r>
+              <w:t xml:space="preserve">4.5</w:t>
+            </w:r>
+          </w:p>
+        </w:tc>
+        <w:tc>
+          <w:p>
+            <w:pPr>
+              <w:pStyle w:val="Compact"/>
+              <w:jc w:val="center"/>
+            </w:pPr>
+            <w:r>
+              <w:t xml:space="preserve">3.1</w:t>
+            </w:r>
+          </w:p>
+        </w:tc>
+        <w:tc>
+          <w:p>
+            <w:pPr>
+              <w:pStyle w:val="Compact"/>
+              <w:jc w:val="center"/>
+            </w:pPr>
+            <w:r>
+              <w:t xml:space="preserve">-1.4</w:t>
+            </w:r>
+          </w:p>
+        </w:tc>
+      </w:tr>
+      <w:tr>
+        <w:tc>
+          <w:p>
+            <w:pPr>
+              <w:pStyle w:val="Compact"/>
+              <w:jc w:val="left"/>
+            </w:pPr>
+            <w:r>
+              <w:t xml:space="preserve">El Salvador</w:t>
+            </w:r>
+          </w:p>
+        </w:tc>
+        <w:tc>
+          <w:p>
+            <w:pPr>
+              <w:pStyle w:val="Compact"/>
+              <w:jc w:val="center"/>
+            </w:pPr>
+            <w:r>
+              <w:t xml:space="preserve">2.3</w:t>
+            </w:r>
+          </w:p>
+        </w:tc>
+        <w:tc>
+          <w:p>
+            <w:pPr>
+              <w:pStyle w:val="Compact"/>
+              <w:jc w:val="center"/>
+            </w:pPr>
+            <w:r>
+              <w:t xml:space="preserve">1.7</w:t>
+            </w:r>
+          </w:p>
+        </w:tc>
+        <w:tc>
+          <w:p>
+            <w:pPr>
+              <w:pStyle w:val="Compact"/>
+              <w:jc w:val="center"/>
+            </w:pPr>
+            <w:r>
+              <w:t xml:space="preserve">-0.7</w:t>
+            </w:r>
+          </w:p>
+        </w:tc>
+      </w:tr>
+      <w:tr>
+        <w:tc>
+          <w:p>
+            <w:pPr>
+              <w:pStyle w:val="Compact"/>
+              <w:jc w:val="left"/>
+            </w:pPr>
+            <w:r>
+              <w:t xml:space="preserve">Guatemala</w:t>
+            </w:r>
+          </w:p>
+        </w:tc>
+        <w:tc>
+          <w:p>
+            <w:pPr>
+              <w:pStyle w:val="Compact"/>
+              <w:jc w:val="center"/>
+            </w:pPr>
+            <w:r>
+              <w:t xml:space="preserve">3.7</w:t>
+            </w:r>
+          </w:p>
+        </w:tc>
+        <w:tc>
+          <w:p>
+            <w:pPr>
+              <w:pStyle w:val="Compact"/>
+              <w:jc w:val="center"/>
+            </w:pPr>
+            <w:r>
+              <w:t xml:space="preserve">3.4</w:t>
+            </w:r>
+          </w:p>
+        </w:tc>
+        <w:tc>
+          <w:p>
+            <w:pPr>
+              <w:pStyle w:val="Compact"/>
+              <w:jc w:val="center"/>
+            </w:pPr>
+            <w:r>
+              <w:t xml:space="preserve">-0.3</w:t>
+            </w:r>
+          </w:p>
+        </w:tc>
+      </w:tr>
+      <w:tr>
+        <w:tc>
+          <w:p>
+            <w:pPr>
+              <w:pStyle w:val="Compact"/>
+              <w:jc w:val="left"/>
+            </w:pPr>
+            <w:r>
+              <w:t xml:space="preserve">Honduras</w:t>
+            </w:r>
+          </w:p>
+        </w:tc>
+        <w:tc>
+          <w:p>
+            <w:pPr>
+              <w:pStyle w:val="Compact"/>
+              <w:jc w:val="center"/>
+            </w:pPr>
+            <w:r>
+              <w:t xml:space="preserve">4.9</w:t>
+            </w:r>
+          </w:p>
+        </w:tc>
+        <w:tc>
+          <w:p>
+            <w:pPr>
+              <w:pStyle w:val="Compact"/>
+              <w:jc w:val="center"/>
+            </w:pPr>
+            <w:r>
+              <w:t xml:space="preserve">3.2</w:t>
+            </w:r>
+          </w:p>
+        </w:tc>
+        <w:tc>
+          <w:p>
+            <w:pPr>
+              <w:pStyle w:val="Compact"/>
+              <w:jc w:val="center"/>
+            </w:pPr>
+            <w:r>
+              <w:t xml:space="preserve">-1.7</w:t>
+            </w:r>
+          </w:p>
+        </w:tc>
+      </w:tr>
+      <w:tr>
+        <w:tc>
+          <w:p>
+            <w:pPr>
+              <w:pStyle w:val="Compact"/>
+              <w:jc w:val="left"/>
+            </w:pPr>
+            <w:r>
+              <w:t xml:space="preserve">Mexico</w:t>
+            </w:r>
+          </w:p>
+        </w:tc>
+        <w:tc>
+          <w:p>
+            <w:pPr>
+              <w:pStyle w:val="Compact"/>
+              <w:jc w:val="center"/>
+            </w:pPr>
+            <w:r>
+              <w:t xml:space="preserve">2.4</w:t>
+            </w:r>
+          </w:p>
+        </w:tc>
+        <w:tc>
+          <w:p>
+            <w:pPr>
+              <w:pStyle w:val="Compact"/>
+              <w:jc w:val="center"/>
+            </w:pPr>
+            <w:r>
+              <w:t xml:space="preserve">2.4</w:t>
+            </w:r>
+          </w:p>
+        </w:tc>
+        <w:tc>
+          <w:p>
+            <w:pPr>
+              <w:pStyle w:val="Compact"/>
+              <w:jc w:val="center"/>
+            </w:pPr>
+            <w:r>
+              <w:t xml:space="preserve">0.0</w:t>
+            </w:r>
+          </w:p>
+        </w:tc>
+      </w:tr>
+      <w:tr>
+        <w:tc>
+          <w:p>
+            <w:pPr>
+              <w:pStyle w:val="Compact"/>
+              <w:jc w:val="left"/>
+            </w:pPr>
+            <w:r>
+              <w:t xml:space="preserve">Nicaragua</w:t>
+            </w:r>
+          </w:p>
+        </w:tc>
+        <w:tc>
+          <w:p>
+            <w:pPr>
+              <w:pStyle w:val="Compact"/>
+              <w:jc w:val="center"/>
+            </w:pPr>
+            <w:r>
+              <w:t xml:space="preserve">3.4</w:t>
+            </w:r>
+          </w:p>
+        </w:tc>
+        <w:tc>
+          <w:p>
+            <w:pPr>
+              <w:pStyle w:val="Compact"/>
+              <w:jc w:val="center"/>
+            </w:pPr>
+            <w:r>
+              <w:t xml:space="preserve">4.4</w:t>
+            </w:r>
+          </w:p>
+        </w:tc>
+        <w:tc>
+          <w:p>
+            <w:pPr>
+              <w:pStyle w:val="Compact"/>
+              <w:jc w:val="center"/>
+            </w:pPr>
+            <w:r>
+              <w:t xml:space="preserve">1.0</w:t>
+            </w:r>
+          </w:p>
+        </w:tc>
+      </w:tr>
+      <w:tr>
+        <w:tc>
+          <w:p>
+            <w:pPr>
+              <w:pStyle w:val="Compact"/>
+              <w:jc w:val="left"/>
+            </w:pPr>
+            <w:r>
+              <w:t xml:space="preserve">Panama</w:t>
+            </w:r>
+          </w:p>
+        </w:tc>
+        <w:tc>
+          <w:p>
+            <w:pPr>
+              <w:pStyle w:val="Compact"/>
+              <w:jc w:val="center"/>
+            </w:pPr>
+            <w:r>
+              <w:t xml:space="preserve">7.1</w:t>
+            </w:r>
+          </w:p>
+        </w:tc>
+        <w:tc>
+          <w:p>
+            <w:pPr>
+              <w:pStyle w:val="Compact"/>
+              <w:jc w:val="center"/>
+            </w:pPr>
+            <w:r>
+              <w:t xml:space="preserve">6.9</w:t>
+            </w:r>
+          </w:p>
+        </w:tc>
+        <w:tc>
+          <w:p>
+            <w:pPr>
+              <w:pStyle w:val="Compact"/>
+              <w:jc w:val="center"/>
+            </w:pPr>
+            <w:r>
+              <w:t xml:space="preserve">-0.1</w:t>
+            </w:r>
+          </w:p>
+        </w:tc>
+      </w:tr>
+      <w:tr>
+        <w:tc>
+          <w:p>
+            <w:pPr>
+              <w:pStyle w:val="Compact"/>
+              <w:jc w:val="left"/>
+            </w:pPr>
+            <w:r>
+              <w:t xml:space="preserve">Paraguay</w:t>
+            </w:r>
+          </w:p>
+        </w:tc>
+        <w:tc>
+          <w:p>
+            <w:pPr>
+              <w:pStyle w:val="Compact"/>
+              <w:jc w:val="center"/>
+            </w:pPr>
+            <w:r>
+              <w:t xml:space="preserve">3.5</w:t>
+            </w:r>
+          </w:p>
+        </w:tc>
+        <w:tc>
+          <w:p>
+            <w:pPr>
+              <w:pStyle w:val="Compact"/>
+              <w:jc w:val="center"/>
+            </w:pPr>
+            <w:r>
+              <w:t xml:space="preserve">5.0</w:t>
+            </w:r>
+          </w:p>
+        </w:tc>
+        <w:tc>
+          <w:p>
+            <w:pPr>
+              <w:pStyle w:val="Compact"/>
+              <w:jc w:val="center"/>
+            </w:pPr>
+            <w:r>
+              <w:t xml:space="preserve">1.5</w:t>
+            </w:r>
+          </w:p>
+        </w:tc>
+      </w:tr>
+      <w:tr>
+        <w:tc>
+          <w:p>
+            <w:pPr>
+              <w:pStyle w:val="Compact"/>
+              <w:jc w:val="left"/>
+            </w:pPr>
+            <w:r>
+              <w:t xml:space="preserve">Peru</w:t>
+            </w:r>
+          </w:p>
+        </w:tc>
+        <w:tc>
+          <w:p>
+            <w:pPr>
+              <w:pStyle w:val="Compact"/>
+              <w:jc w:val="center"/>
+            </w:pPr>
+            <w:r>
+              <w:t xml:space="preserve">6.2</w:t>
+            </w:r>
+          </w:p>
+        </w:tc>
+        <w:tc>
+          <w:p>
+            <w:pPr>
+              <w:pStyle w:val="Compact"/>
+              <w:jc w:val="center"/>
+            </w:pPr>
+            <w:r>
+              <w:t xml:space="preserve">4.8</w:t>
+            </w:r>
+          </w:p>
+        </w:tc>
+        <w:tc>
+          <w:p>
+            <w:pPr>
+              <w:pStyle w:val="Compact"/>
+              <w:jc w:val="center"/>
+            </w:pPr>
+            <w:r>
+              <w:t xml:space="preserve">-1.4</w:t>
+            </w:r>
+          </w:p>
+        </w:tc>
+      </w:tr>
+      <w:tr>
+        <w:tc>
+          <w:p>
+            <w:pPr>
+              <w:pStyle w:val="Compact"/>
+              <w:jc w:val="left"/>
+            </w:pPr>
+            <w:r>
+              <w:t xml:space="preserve">United States</w:t>
+            </w:r>
+          </w:p>
+        </w:tc>
+        <w:tc>
+          <w:p>
+            <w:pPr>
+              <w:pStyle w:val="Compact"/>
+              <w:jc w:val="center"/>
+            </w:pPr>
+            <w:r>
+              <w:t xml:space="preserve">2.0</w:t>
+            </w:r>
+          </w:p>
+        </w:tc>
+        <w:tc>
+          <w:p>
+            <w:pPr>
+              <w:pStyle w:val="Compact"/>
+              <w:jc w:val="center"/>
+            </w:pPr>
+            <w:r>
+              <w:t xml:space="preserve">1.8</w:t>
+            </w:r>
+          </w:p>
+        </w:tc>
+        <w:tc>
+          <w:p>
+            <w:pPr>
+              <w:pStyle w:val="Compact"/>
+              <w:jc w:val="center"/>
+            </w:pPr>
+            <w:r>
+              <w:t xml:space="preserve">-0.2</w:t>
+            </w:r>
+          </w:p>
+        </w:tc>
+      </w:tr>
+      <w:tr>
+        <w:tc>
+          <w:p>
+            <w:pPr>
+              <w:pStyle w:val="Compact"/>
+              <w:jc w:val="left"/>
+            </w:pPr>
+            <w:r>
+              <w:t xml:space="preserve">Uruguay</w:t>
+            </w:r>
+          </w:p>
+        </w:tc>
+        <w:tc>
+          <w:p>
+            <w:pPr>
+              <w:pStyle w:val="Compact"/>
+              <w:jc w:val="center"/>
+            </w:pPr>
+            <w:r>
+              <w:t xml:space="preserve">4.2</w:t>
+            </w:r>
+          </w:p>
+        </w:tc>
+        <w:tc>
+          <w:p>
+            <w:pPr>
+              <w:pStyle w:val="Compact"/>
+              <w:jc w:val="center"/>
+            </w:pPr>
+            <w:r>
+              <w:t xml:space="preserve">3.7</w:t>
+            </w:r>
+          </w:p>
+        </w:tc>
+        <w:tc>
+          <w:p>
+            <w:pPr>
+              <w:pStyle w:val="Compact"/>
+              <w:jc w:val="center"/>
+            </w:pPr>
+            <w:r>
+              <w:t xml:space="preserve">-0.5</w:t>
+            </w:r>
+          </w:p>
+        </w:tc>
+      </w:tr>
+      <w:tr>
+        <w:tc>
+          <w:p>
+            <w:pPr>
+              <w:pStyle w:val="Compact"/>
+              <w:jc w:val="left"/>
+            </w:pPr>
+            <w:r>
+              <w:t xml:space="preserve">Venezuela</w:t>
+            </w:r>
+          </w:p>
+        </w:tc>
+        <w:tc>
+          <w:p>
+            <w:pPr>
+              <w:pStyle w:val="Compact"/>
+              <w:jc w:val="center"/>
+            </w:pPr>
+            <w:r>
+              <w:t xml:space="preserve">5.8</w:t>
+            </w:r>
+          </w:p>
+        </w:tc>
+        <w:tc>
+          <w:p>
+            <w:pPr>
+              <w:pStyle w:val="Compact"/>
+              <w:jc w:val="center"/>
+            </w:pPr>
+            <w:r>
+              <w:t xml:space="preserve">-2.1</w:t>
+            </w:r>
+          </w:p>
+        </w:tc>
+        <w:tc>
+          <w:p>
+            <w:pPr>
+              <w:pStyle w:val="Compact"/>
+              <w:jc w:val="center"/>
+            </w:pPr>
+            <w:r>
+              <w:t xml:space="preserve">-7.9</w:t>
+            </w:r>
+          </w:p>
+        </w:tc>
+      </w:tr>
+    </w:tbl>
     <w:p>
       <w:pPr>
-        <w:pStyle w:val="SourceCode"/>
-      </w:pPr>
-      <w:r>
-        <w:rPr>
-          <w:rStyle w:val="VerbatimChar"/>
-        </w:rPr>
-        <w:t xml:space="preserve">## # A tibble: 20 × 4</w:t>
-      </w:r>
-      <w:r>
-        <w:br w:type="textWrapping"/>
-      </w:r>
-      <w:r>
-        <w:rPr>
-          <w:rStyle w:val="VerbatimChar"/>
-        </w:rPr>
-        <w:t xml:space="preserve">##               country avg_tg_2003_2008 avg_tg_2010_2016          dif</w:t>
-      </w:r>
-      <w:r>
-        <w:br w:type="textWrapping"/>
-      </w:r>
-      <w:r>
-        <w:rPr>
-          <w:rStyle w:val="VerbatimChar"/>
-        </w:rPr>
-        <w:t xml:space="preserve">##                 &lt;chr&gt;            &lt;dbl&gt;            &lt;dbl&gt;        &lt;dbl&gt;</w:t>
-      </w:r>
-      <w:r>
-        <w:br w:type="textWrapping"/>
-      </w:r>
-      <w:r>
-        <w:rPr>
-          <w:rStyle w:val="VerbatimChar"/>
-        </w:rPr>
-        <w:t xml:space="preserve">## 1           Argentina         5.397534         1.477451 -3.920082811</w:t>
-      </w:r>
-      <w:r>
-        <w:br w:type="textWrapping"/>
-      </w:r>
-      <w:r>
-        <w:rPr>
-          <w:rStyle w:val="VerbatimChar"/>
-        </w:rPr>
-        <w:t xml:space="preserve">## 2             Bolivia         4.136195         5.056056  0.919860213</w:t>
-      </w:r>
-      <w:r>
-        <w:br w:type="textWrapping"/>
-      </w:r>
-      <w:r>
-        <w:rPr>
-          <w:rStyle w:val="VerbatimChar"/>
-        </w:rPr>
-        <w:t xml:space="preserve">## 3              Brazil         4.035899         1.281707 -2.754191986</w:t>
-      </w:r>
-      <w:r>
-        <w:br w:type="textWrapping"/>
-      </w:r>
-      <w:r>
-        <w:rPr>
-          <w:rStyle w:val="VerbatimChar"/>
-        </w:rPr>
-        <w:t xml:space="preserve">## 4               Chile         4.770794         3.353313 -1.417481087</w:t>
-      </w:r>
-      <w:r>
-        <w:br w:type="textWrapping"/>
-      </w:r>
-      <w:r>
-        <w:rPr>
-          <w:rStyle w:val="VerbatimChar"/>
-        </w:rPr>
-        <w:t xml:space="preserve">## 5               China        11.171222         8.011319 -3.159902778</w:t>
-      </w:r>
-      <w:r>
-        <w:br w:type="textWrapping"/>
-      </w:r>
-      <w:r>
-        <w:rPr>
-          <w:rStyle w:val="VerbatimChar"/>
-        </w:rPr>
-        <w:t xml:space="preserve">## 6            Colombia         4.763478         3.932743 -0.830735182</w:t>
-      </w:r>
-      <w:r>
-        <w:br w:type="textWrapping"/>
-      </w:r>
-      <w:r>
-        <w:rPr>
-          <w:rStyle w:val="VerbatimChar"/>
-        </w:rPr>
-        <w:t xml:space="preserve">## 7          Costa Rica         4.825584         3.836051 -0.989533865</w:t>
-      </w:r>
-      <w:r>
-        <w:br w:type="textWrapping"/>
-      </w:r>
-      <w:r>
-        <w:rPr>
-          <w:rStyle w:val="VerbatimChar"/>
-        </w:rPr>
-        <w:t xml:space="preserve">## 8  Dominican Republic         5.424767         5.297337 -0.127430139</w:t>
-      </w:r>
-      <w:r>
-        <w:br w:type="textWrapping"/>
-      </w:r>
-      <w:r>
-        <w:rPr>
-          <w:rStyle w:val="VerbatimChar"/>
-        </w:rPr>
-        <w:t xml:space="preserve">## 9             Ecuador         4.507810         3.104485 -1.403324307</w:t>
-      </w:r>
-      <w:r>
-        <w:br w:type="textWrapping"/>
-      </w:r>
-      <w:r>
-        <w:rPr>
-          <w:rStyle w:val="VerbatimChar"/>
-        </w:rPr>
-        <w:t xml:space="preserve">## 10        El Salvador         2.325002         1.668475 -0.656527328</w:t>
-      </w:r>
-      <w:r>
-        <w:br w:type="textWrapping"/>
-      </w:r>
-      <w:r>
-        <w:rPr>
-          <w:rStyle w:val="VerbatimChar"/>
-        </w:rPr>
-        <w:t xml:space="preserve">## 11          Guatemala         3.710725         3.447942 -0.262783306</w:t>
-      </w:r>
-      <w:r>
-        <w:br w:type="textWrapping"/>
-      </w:r>
-      <w:r>
-        <w:rPr>
-          <w:rStyle w:val="VerbatimChar"/>
-        </w:rPr>
-        <w:t xml:space="preserve">## 12           Honduras         4.922452         3.197689 -1.724763736</w:t>
-      </w:r>
-      <w:r>
-        <w:br w:type="textWrapping"/>
-      </w:r>
-      <w:r>
-        <w:rPr>
-          <w:rStyle w:val="VerbatimChar"/>
-        </w:rPr>
-        <w:t xml:space="preserve">## 13             Mexico         2.419637         2.415133 -0.004504226</w:t>
-      </w:r>
-      <w:r>
-        <w:br w:type="textWrapping"/>
-      </w:r>
-      <w:r>
-        <w:rPr>
-          <w:rStyle w:val="VerbatimChar"/>
-        </w:rPr>
-        <w:t xml:space="preserve">## 14          Nicaragua         3.372882         4.385999  1.013117422</w:t>
-      </w:r>
-      <w:r>
-        <w:br w:type="textWrapping"/>
-      </w:r>
-      <w:r>
-        <w:rPr>
-          <w:rStyle w:val="VerbatimChar"/>
-        </w:rPr>
-        <w:t xml:space="preserve">## 15             Panama         7.058483         6.933293 -0.125190168</w:t>
-      </w:r>
-      <w:r>
-        <w:br w:type="textWrapping"/>
-      </w:r>
-      <w:r>
-        <w:rPr>
-          <w:rStyle w:val="VerbatimChar"/>
-        </w:rPr>
-        <w:t xml:space="preserve">## 16           Paraguay         3.530122         5.035031  1.504908976</w:t>
-      </w:r>
-      <w:r>
-        <w:br w:type="textWrapping"/>
-      </w:r>
-      <w:r>
-        <w:rPr>
-          <w:rStyle w:val="VerbatimChar"/>
-        </w:rPr>
-        <w:t xml:space="preserve">## 17               Peru         6.237805         4.842932 -1.394873434</w:t>
-      </w:r>
-      <w:r>
-        <w:br w:type="textWrapping"/>
-      </w:r>
-      <w:r>
-        <w:rPr>
-          <w:rStyle w:val="VerbatimChar"/>
-        </w:rPr>
-        <w:t xml:space="preserve">## 18      United States         1.975513         1.757737 -0.217775323</w:t>
-      </w:r>
-      <w:r>
-        <w:br w:type="textWrapping"/>
-      </w:r>
-      <w:r>
-        <w:rPr>
-          <w:rStyle w:val="VerbatimChar"/>
-        </w:rPr>
-        <w:t xml:space="preserve">## 19            Uruguay         4.185974         3.735003 -0.450971120</w:t>
-      </w:r>
-      <w:r>
-        <w:br w:type="textWrapping"/>
-      </w:r>
-      <w:r>
-        <w:rPr>
-          <w:rStyle w:val="VerbatimChar"/>
-        </w:rPr>
-        <w:t xml:space="preserve">## 20          Venezuela         5.751481        -2.126187 -7.877668134</w:t>
-      </w:r>
-    </w:p>
-    <w:p>
-      <w:pPr>
-        <w:pStyle w:val="FirstParagraph"/>
+        <w:pStyle w:val="BodyText"/>
       </w:pPr>
       <w:r>
         <w:t xml:space="preserve">AEs, G7 and Euro zone, average trend growth for 2003-2008 and 2010-2016.</w:t>
@@ -312,138 +1084,1543 @@
     </w:p>
     <w:p>
       <w:pPr>
-        <w:pStyle w:val="SourceCode"/>
+        <w:pStyle w:val="TableCaption"/>
       </w:pPr>
       <w:r>
-        <w:rPr>
-          <w:rStyle w:val="NormalTok"/>
-        </w:rPr>
-        <w:t xml:space="preserve">trend_growth_AE_G7_EU_2003_2008_2010_</w:t>
+        <w:t xml:space="preserve">Average growth of potential output</w:t>
       </w:r>
+    </w:p>
+    <w:tbl>
+      <w:tblPr>
+        <w:tblStyle w:val="TableNormal"/>
+        <w:tblW w:type="pct" w:w="0.0"/>
+        <w:tblLook w:firstRow="1"/>
+        <w:tblCaption w:val="Average growth of potential output"/>
+      </w:tblPr>
+      <w:tblGrid/>
+      <w:tr>
+        <w:trPr>
+          <w:cnfStyle w:firstRow="1"/>
+        </w:trPr>
+        <w:tc>
+          <w:tcPr>
+            <w:tcBorders>
+              <w:bottom w:val="single"/>
+            </w:tcBorders>
+            <w:vAlign w:val="bottom"/>
+          </w:tcPr>
+          <w:p>
+            <w:pPr>
+              <w:pStyle w:val="Compact"/>
+              <w:jc w:val="left"/>
+            </w:pPr>
+            <w:r>
+              <w:t xml:space="preserve">país</w:t>
+            </w:r>
+          </w:p>
+        </w:tc>
+        <w:tc>
+          <w:tcPr>
+            <w:tcBorders>
+              <w:bottom w:val="single"/>
+            </w:tcBorders>
+            <w:vAlign w:val="bottom"/>
+          </w:tcPr>
+          <w:p>
+            <w:pPr>
+              <w:pStyle w:val="Compact"/>
+              <w:jc w:val="center"/>
+            </w:pPr>
+            <w:r>
+              <w:t xml:space="preserve">2003-2008</w:t>
+            </w:r>
+          </w:p>
+        </w:tc>
+        <w:tc>
+          <w:tcPr>
+            <w:tcBorders>
+              <w:bottom w:val="single"/>
+            </w:tcBorders>
+            <w:vAlign w:val="bottom"/>
+          </w:tcPr>
+          <w:p>
+            <w:pPr>
+              <w:pStyle w:val="Compact"/>
+              <w:jc w:val="center"/>
+            </w:pPr>
+            <w:r>
+              <w:t xml:space="preserve">2010-2016</w:t>
+            </w:r>
+          </w:p>
+        </w:tc>
+        <w:tc>
+          <w:tcPr>
+            <w:tcBorders>
+              <w:bottom w:val="single"/>
+            </w:tcBorders>
+            <w:vAlign w:val="bottom"/>
+          </w:tcPr>
+          <w:p>
+            <w:pPr>
+              <w:pStyle w:val="Compact"/>
+              <w:jc w:val="center"/>
+            </w:pPr>
+            <w:r>
+              <w:t xml:space="preserve">cambio</w:t>
+            </w:r>
+          </w:p>
+        </w:tc>
+      </w:tr>
+      <w:tr>
+        <w:tc>
+          <w:p>
+            <w:pPr>
+              <w:pStyle w:val="Compact"/>
+              <w:jc w:val="left"/>
+            </w:pPr>
+            <w:r>
+              <w:t xml:space="preserve">Advanced economies</w:t>
+            </w:r>
+          </w:p>
+        </w:tc>
+        <w:tc>
+          <w:p>
+            <w:pPr>
+              <w:pStyle w:val="Compact"/>
+              <w:jc w:val="center"/>
+            </w:pPr>
+            <w:r>
+              <w:t xml:space="preserve">2.1</w:t>
+            </w:r>
+          </w:p>
+        </w:tc>
+        <w:tc>
+          <w:p>
+            <w:pPr>
+              <w:pStyle w:val="Compact"/>
+              <w:jc w:val="center"/>
+            </w:pPr>
+            <w:r>
+              <w:t xml:space="preserve">1.4</w:t>
+            </w:r>
+          </w:p>
+        </w:tc>
+        <w:tc>
+          <w:p>
+            <w:pPr>
+              <w:pStyle w:val="Compact"/>
+              <w:jc w:val="center"/>
+            </w:pPr>
+            <w:r>
+              <w:t xml:space="preserve">-0.7</w:t>
+            </w:r>
+          </w:p>
+        </w:tc>
+      </w:tr>
+      <w:tr>
+        <w:tc>
+          <w:p>
+            <w:pPr>
+              <w:pStyle w:val="Compact"/>
+              <w:jc w:val="left"/>
+            </w:pPr>
+            <w:r>
+              <w:t xml:space="preserve">Euro area</w:t>
+            </w:r>
+          </w:p>
+        </w:tc>
+        <w:tc>
+          <w:p>
+            <w:pPr>
+              <w:pStyle w:val="Compact"/>
+              <w:jc w:val="center"/>
+            </w:pPr>
+            <w:r>
+              <w:t xml:space="preserve">1.5</w:t>
+            </w:r>
+          </w:p>
+        </w:tc>
+        <w:tc>
+          <w:p>
+            <w:pPr>
+              <w:pStyle w:val="Compact"/>
+              <w:jc w:val="center"/>
+            </w:pPr>
+            <w:r>
+              <w:t xml:space="preserve">0.9</w:t>
+            </w:r>
+          </w:p>
+        </w:tc>
+        <w:tc>
+          <w:p>
+            <w:pPr>
+              <w:pStyle w:val="Compact"/>
+              <w:jc w:val="center"/>
+            </w:pPr>
+            <w:r>
+              <w:t xml:space="preserve">-0.7</w:t>
+            </w:r>
+          </w:p>
+        </w:tc>
+      </w:tr>
+      <w:tr>
+        <w:tc>
+          <w:p>
+            <w:pPr>
+              <w:pStyle w:val="Compact"/>
+              <w:jc w:val="left"/>
+            </w:pPr>
+            <w:r>
+              <w:t xml:space="preserve">G7</w:t>
+            </w:r>
+          </w:p>
+        </w:tc>
+        <w:tc>
+          <w:p>
+            <w:pPr>
+              <w:pStyle w:val="Compact"/>
+              <w:jc w:val="center"/>
+            </w:pPr>
+            <w:r>
+              <w:t xml:space="preserve">1.8</w:t>
+            </w:r>
+          </w:p>
+        </w:tc>
+        <w:tc>
+          <w:p>
+            <w:pPr>
+              <w:pStyle w:val="Compact"/>
+              <w:jc w:val="center"/>
+            </w:pPr>
+            <w:r>
+              <w:t xml:space="preserve">1.2</w:t>
+            </w:r>
+          </w:p>
+        </w:tc>
+        <w:tc>
+          <w:p>
+            <w:pPr>
+              <w:pStyle w:val="Compact"/>
+              <w:jc w:val="center"/>
+            </w:pPr>
+            <w:r>
+              <w:t xml:space="preserve">-0.6</w:t>
+            </w:r>
+          </w:p>
+        </w:tc>
+      </w:tr>
+    </w:tbl>
+    <w:p>
+      <w:pPr>
+        <w:pStyle w:val="BodyText"/>
+      </w:pPr>
       <w:r>
-        <w:rPr>
-          <w:rStyle w:val="DecValTok"/>
-        </w:rPr>
-        <w:t xml:space="preserve">2016</w:t>
-      </w:r>
-      <w:r>
-        <w:rPr>
-          <w:rStyle w:val="NormalTok"/>
-        </w:rPr>
-        <w:t xml:space="preserve">[</w:t>
-      </w:r>
-      <w:r>
-        <w:rPr>
-          <w:rStyle w:val="DecValTok"/>
-        </w:rPr>
-        <w:t xml:space="preserve">3</w:t>
-      </w:r>
-      <w:r>
-        <w:rPr>
-          <w:rStyle w:val="NormalTok"/>
-        </w:rPr>
-        <w:t xml:space="preserve">,</w:t>
-      </w:r>
-      <w:r>
-        <w:rPr>
-          <w:rStyle w:val="DecValTok"/>
-        </w:rPr>
-        <w:t xml:space="preserve">1</w:t>
-      </w:r>
-      <w:r>
-        <w:rPr>
-          <w:rStyle w:val="NormalTok"/>
-        </w:rPr>
-        <w:t xml:space="preserve">] &lt;-</w:t>
-      </w:r>
-      <w:r>
-        <w:rPr>
-          <w:rStyle w:val="StringTok"/>
-        </w:rPr>
-        <w:t xml:space="preserve"> "G7"</w:t>
-      </w:r>
-      <w:r>
-        <w:br w:type="textWrapping"/>
-      </w:r>
-      <w:r>
-        <w:rPr>
-          <w:rStyle w:val="KeywordTok"/>
-        </w:rPr>
-        <w:t xml:space="preserve">print</w:t>
-      </w:r>
-      <w:r>
-        <w:rPr>
-          <w:rStyle w:val="NormalTok"/>
-        </w:rPr>
-        <w:t xml:space="preserve">(trend_growth_AE_G7_EU_2003_2008_2010_</w:t>
-      </w:r>
-      <w:r>
-        <w:rPr>
-          <w:rStyle w:val="DecValTok"/>
-        </w:rPr>
-        <w:t xml:space="preserve">2016</w:t>
-      </w:r>
-      <w:r>
-        <w:rPr>
-          <w:rStyle w:val="NormalTok"/>
-        </w:rPr>
-        <w:t xml:space="preserve">)</w:t>
+        <w:t xml:space="preserve">Combined table:</w:t>
       </w:r>
     </w:p>
     <w:p>
       <w:pPr>
-        <w:pStyle w:val="SourceCode"/>
+        <w:pStyle w:val="TableCaption"/>
       </w:pPr>
       <w:r>
-        <w:rPr>
-          <w:rStyle w:val="VerbatimChar"/>
-        </w:rPr>
-        <w:t xml:space="preserve">## # A tibble: 3 × 4</w:t>
+        <w:t xml:space="preserve">Average growth of potential output</w:t>
       </w:r>
+    </w:p>
+    <w:tbl>
+      <w:tblPr>
+        <w:tblStyle w:val="TableNormal"/>
+        <w:tblW w:type="pct" w:w="0.0"/>
+        <w:tblLook w:firstRow="1"/>
+        <w:tblCaption w:val="Average growth of potential output"/>
+      </w:tblPr>
+      <w:tblGrid/>
+      <w:tr>
+        <w:trPr>
+          <w:cnfStyle w:firstRow="1"/>
+        </w:trPr>
+        <w:tc>
+          <w:tcPr>
+            <w:tcBorders>
+              <w:bottom w:val="single"/>
+            </w:tcBorders>
+            <w:vAlign w:val="bottom"/>
+          </w:tcPr>
+          <w:p>
+            <w:pPr>
+              <w:pStyle w:val="Compact"/>
+              <w:jc w:val="left"/>
+            </w:pPr>
+            <w:r>
+              <w:t xml:space="preserve">país</w:t>
+            </w:r>
+          </w:p>
+        </w:tc>
+        <w:tc>
+          <w:tcPr>
+            <w:tcBorders>
+              <w:bottom w:val="single"/>
+            </w:tcBorders>
+            <w:vAlign w:val="bottom"/>
+          </w:tcPr>
+          <w:p>
+            <w:pPr>
+              <w:pStyle w:val="Compact"/>
+              <w:jc w:val="center"/>
+            </w:pPr>
+            <w:r>
+              <w:t xml:space="preserve">2003-2008</w:t>
+            </w:r>
+          </w:p>
+        </w:tc>
+        <w:tc>
+          <w:tcPr>
+            <w:tcBorders>
+              <w:bottom w:val="single"/>
+            </w:tcBorders>
+            <w:vAlign w:val="bottom"/>
+          </w:tcPr>
+          <w:p>
+            <w:pPr>
+              <w:pStyle w:val="Compact"/>
+              <w:jc w:val="center"/>
+            </w:pPr>
+            <w:r>
+              <w:t xml:space="preserve">2010-2016</w:t>
+            </w:r>
+          </w:p>
+        </w:tc>
+        <w:tc>
+          <w:tcPr>
+            <w:tcBorders>
+              <w:bottom w:val="single"/>
+            </w:tcBorders>
+            <w:vAlign w:val="bottom"/>
+          </w:tcPr>
+          <w:p>
+            <w:pPr>
+              <w:pStyle w:val="Compact"/>
+              <w:jc w:val="center"/>
+            </w:pPr>
+            <w:r>
+              <w:t xml:space="preserve">cambio</w:t>
+            </w:r>
+          </w:p>
+        </w:tc>
+      </w:tr>
+      <w:tr>
+        <w:tc>
+          <w:p>
+            <w:pPr>
+              <w:pStyle w:val="Compact"/>
+              <w:jc w:val="left"/>
+            </w:pPr>
+            <w:r>
+              <w:t xml:space="preserve">Argentina</w:t>
+            </w:r>
+          </w:p>
+        </w:tc>
+        <w:tc>
+          <w:p>
+            <w:pPr>
+              <w:pStyle w:val="Compact"/>
+              <w:jc w:val="center"/>
+            </w:pPr>
+            <w:r>
+              <w:t xml:space="preserve">5.4</w:t>
+            </w:r>
+          </w:p>
+        </w:tc>
+        <w:tc>
+          <w:p>
+            <w:pPr>
+              <w:pStyle w:val="Compact"/>
+              <w:jc w:val="center"/>
+            </w:pPr>
+            <w:r>
+              <w:t xml:space="preserve">1.5</w:t>
+            </w:r>
+          </w:p>
+        </w:tc>
+        <w:tc>
+          <w:p>
+            <w:pPr>
+              <w:pStyle w:val="Compact"/>
+              <w:jc w:val="center"/>
+            </w:pPr>
+            <w:r>
+              <w:t xml:space="preserve">-3.9</w:t>
+            </w:r>
+          </w:p>
+        </w:tc>
+      </w:tr>
+      <w:tr>
+        <w:tc>
+          <w:p>
+            <w:pPr>
+              <w:pStyle w:val="Compact"/>
+              <w:jc w:val="left"/>
+            </w:pPr>
+            <w:r>
+              <w:t xml:space="preserve">Bolivia</w:t>
+            </w:r>
+          </w:p>
+        </w:tc>
+        <w:tc>
+          <w:p>
+            <w:pPr>
+              <w:pStyle w:val="Compact"/>
+              <w:jc w:val="center"/>
+            </w:pPr>
+            <w:r>
+              <w:t xml:space="preserve">4.1</w:t>
+            </w:r>
+          </w:p>
+        </w:tc>
+        <w:tc>
+          <w:p>
+            <w:pPr>
+              <w:pStyle w:val="Compact"/>
+              <w:jc w:val="center"/>
+            </w:pPr>
+            <w:r>
+              <w:t xml:space="preserve">5.1</w:t>
+            </w:r>
+          </w:p>
+        </w:tc>
+        <w:tc>
+          <w:p>
+            <w:pPr>
+              <w:pStyle w:val="Compact"/>
+              <w:jc w:val="center"/>
+            </w:pPr>
+            <w:r>
+              <w:t xml:space="preserve">0.9</w:t>
+            </w:r>
+          </w:p>
+        </w:tc>
+      </w:tr>
+      <w:tr>
+        <w:tc>
+          <w:p>
+            <w:pPr>
+              <w:pStyle w:val="Compact"/>
+              <w:jc w:val="left"/>
+            </w:pPr>
+            <w:r>
+              <w:t xml:space="preserve">Brazil</w:t>
+            </w:r>
+          </w:p>
+        </w:tc>
+        <w:tc>
+          <w:p>
+            <w:pPr>
+              <w:pStyle w:val="Compact"/>
+              <w:jc w:val="center"/>
+            </w:pPr>
+            <w:r>
+              <w:t xml:space="preserve">4.0</w:t>
+            </w:r>
+          </w:p>
+        </w:tc>
+        <w:tc>
+          <w:p>
+            <w:pPr>
+              <w:pStyle w:val="Compact"/>
+              <w:jc w:val="center"/>
+            </w:pPr>
+            <w:r>
+              <w:t xml:space="preserve">1.3</w:t>
+            </w:r>
+          </w:p>
+        </w:tc>
+        <w:tc>
+          <w:p>
+            <w:pPr>
+              <w:pStyle w:val="Compact"/>
+              <w:jc w:val="center"/>
+            </w:pPr>
+            <w:r>
+              <w:t xml:space="preserve">-2.8</w:t>
+            </w:r>
+          </w:p>
+        </w:tc>
+      </w:tr>
+      <w:tr>
+        <w:tc>
+          <w:p>
+            <w:pPr>
+              <w:pStyle w:val="Compact"/>
+              <w:jc w:val="left"/>
+            </w:pPr>
+            <w:r>
+              <w:t xml:space="preserve">Chile</w:t>
+            </w:r>
+          </w:p>
+        </w:tc>
+        <w:tc>
+          <w:p>
+            <w:pPr>
+              <w:pStyle w:val="Compact"/>
+              <w:jc w:val="center"/>
+            </w:pPr>
+            <w:r>
+              <w:t xml:space="preserve">4.8</w:t>
+            </w:r>
+          </w:p>
+        </w:tc>
+        <w:tc>
+          <w:p>
+            <w:pPr>
+              <w:pStyle w:val="Compact"/>
+              <w:jc w:val="center"/>
+            </w:pPr>
+            <w:r>
+              <w:t xml:space="preserve">3.4</w:t>
+            </w:r>
+          </w:p>
+        </w:tc>
+        <w:tc>
+          <w:p>
+            <w:pPr>
+              <w:pStyle w:val="Compact"/>
+              <w:jc w:val="center"/>
+            </w:pPr>
+            <w:r>
+              <w:t xml:space="preserve">-1.4</w:t>
+            </w:r>
+          </w:p>
+        </w:tc>
+      </w:tr>
+      <w:tr>
+        <w:tc>
+          <w:p>
+            <w:pPr>
+              <w:pStyle w:val="Compact"/>
+              <w:jc w:val="left"/>
+            </w:pPr>
+            <w:r>
+              <w:t xml:space="preserve">China</w:t>
+            </w:r>
+          </w:p>
+        </w:tc>
+        <w:tc>
+          <w:p>
+            <w:pPr>
+              <w:pStyle w:val="Compact"/>
+              <w:jc w:val="center"/>
+            </w:pPr>
+            <w:r>
+              <w:t xml:space="preserve">11.2</w:t>
+            </w:r>
+          </w:p>
+        </w:tc>
+        <w:tc>
+          <w:p>
+            <w:pPr>
+              <w:pStyle w:val="Compact"/>
+              <w:jc w:val="center"/>
+            </w:pPr>
+            <w:r>
+              <w:t xml:space="preserve">8.0</w:t>
+            </w:r>
+          </w:p>
+        </w:tc>
+        <w:tc>
+          <w:p>
+            <w:pPr>
+              <w:pStyle w:val="Compact"/>
+              <w:jc w:val="center"/>
+            </w:pPr>
+            <w:r>
+              <w:t xml:space="preserve">-3.2</w:t>
+            </w:r>
+          </w:p>
+        </w:tc>
+      </w:tr>
+      <w:tr>
+        <w:tc>
+          <w:p>
+            <w:pPr>
+              <w:pStyle w:val="Compact"/>
+              <w:jc w:val="left"/>
+            </w:pPr>
+            <w:r>
+              <w:t xml:space="preserve">Colombia</w:t>
+            </w:r>
+          </w:p>
+        </w:tc>
+        <w:tc>
+          <w:p>
+            <w:pPr>
+              <w:pStyle w:val="Compact"/>
+              <w:jc w:val="center"/>
+            </w:pPr>
+            <w:r>
+              <w:t xml:space="preserve">4.8</w:t>
+            </w:r>
+          </w:p>
+        </w:tc>
+        <w:tc>
+          <w:p>
+            <w:pPr>
+              <w:pStyle w:val="Compact"/>
+              <w:jc w:val="center"/>
+            </w:pPr>
+            <w:r>
+              <w:t xml:space="preserve">3.9</w:t>
+            </w:r>
+          </w:p>
+        </w:tc>
+        <w:tc>
+          <w:p>
+            <w:pPr>
+              <w:pStyle w:val="Compact"/>
+              <w:jc w:val="center"/>
+            </w:pPr>
+            <w:r>
+              <w:t xml:space="preserve">-0.8</w:t>
+            </w:r>
+          </w:p>
+        </w:tc>
+      </w:tr>
+      <w:tr>
+        <w:tc>
+          <w:p>
+            <w:pPr>
+              <w:pStyle w:val="Compact"/>
+              <w:jc w:val="left"/>
+            </w:pPr>
+            <w:r>
+              <w:t xml:space="preserve">Costa Rica</w:t>
+            </w:r>
+          </w:p>
+        </w:tc>
+        <w:tc>
+          <w:p>
+            <w:pPr>
+              <w:pStyle w:val="Compact"/>
+              <w:jc w:val="center"/>
+            </w:pPr>
+            <w:r>
+              <w:t xml:space="preserve">4.8</w:t>
+            </w:r>
+          </w:p>
+        </w:tc>
+        <w:tc>
+          <w:p>
+            <w:pPr>
+              <w:pStyle w:val="Compact"/>
+              <w:jc w:val="center"/>
+            </w:pPr>
+            <w:r>
+              <w:t xml:space="preserve">3.8</w:t>
+            </w:r>
+          </w:p>
+        </w:tc>
+        <w:tc>
+          <w:p>
+            <w:pPr>
+              <w:pStyle w:val="Compact"/>
+              <w:jc w:val="center"/>
+            </w:pPr>
+            <w:r>
+              <w:t xml:space="preserve">-1.0</w:t>
+            </w:r>
+          </w:p>
+        </w:tc>
+      </w:tr>
+      <w:tr>
+        <w:tc>
+          <w:p>
+            <w:pPr>
+              <w:pStyle w:val="Compact"/>
+              <w:jc w:val="left"/>
+            </w:pPr>
+            <w:r>
+              <w:t xml:space="preserve">Dominican Republic</w:t>
+            </w:r>
+          </w:p>
+        </w:tc>
+        <w:tc>
+          <w:p>
+            <w:pPr>
+              <w:pStyle w:val="Compact"/>
+              <w:jc w:val="center"/>
+            </w:pPr>
+            <w:r>
+              <w:t xml:space="preserve">5.4</w:t>
+            </w:r>
+          </w:p>
+        </w:tc>
+        <w:tc>
+          <w:p>
+            <w:pPr>
+              <w:pStyle w:val="Compact"/>
+              <w:jc w:val="center"/>
+            </w:pPr>
+            <w:r>
+              <w:t xml:space="preserve">5.3</w:t>
+            </w:r>
+          </w:p>
+        </w:tc>
+        <w:tc>
+          <w:p>
+            <w:pPr>
+              <w:pStyle w:val="Compact"/>
+              <w:jc w:val="center"/>
+            </w:pPr>
+            <w:r>
+              <w:t xml:space="preserve">-0.1</w:t>
+            </w:r>
+          </w:p>
+        </w:tc>
+      </w:tr>
+      <w:tr>
+        <w:tc>
+          <w:p>
+            <w:pPr>
+              <w:pStyle w:val="Compact"/>
+              <w:jc w:val="left"/>
+            </w:pPr>
+            <w:r>
+              <w:t xml:space="preserve">Ecuador</w:t>
+            </w:r>
+          </w:p>
+        </w:tc>
+        <w:tc>
+          <w:p>
+            <w:pPr>
+              <w:pStyle w:val="Compact"/>
+              <w:jc w:val="center"/>
+            </w:pPr>
+            <w:r>
+              <w:t xml:space="preserve">4.5</w:t>
+            </w:r>
+          </w:p>
+        </w:tc>
+        <w:tc>
+          <w:p>
+            <w:pPr>
+              <w:pStyle w:val="Compact"/>
+              <w:jc w:val="center"/>
+            </w:pPr>
+            <w:r>
+              <w:t xml:space="preserve">3.1</w:t>
+            </w:r>
+          </w:p>
+        </w:tc>
+        <w:tc>
+          <w:p>
+            <w:pPr>
+              <w:pStyle w:val="Compact"/>
+              <w:jc w:val="center"/>
+            </w:pPr>
+            <w:r>
+              <w:t xml:space="preserve">-1.4</w:t>
+            </w:r>
+          </w:p>
+        </w:tc>
+      </w:tr>
+      <w:tr>
+        <w:tc>
+          <w:p>
+            <w:pPr>
+              <w:pStyle w:val="Compact"/>
+              <w:jc w:val="left"/>
+            </w:pPr>
+            <w:r>
+              <w:t xml:space="preserve">El Salvador</w:t>
+            </w:r>
+          </w:p>
+        </w:tc>
+        <w:tc>
+          <w:p>
+            <w:pPr>
+              <w:pStyle w:val="Compact"/>
+              <w:jc w:val="center"/>
+            </w:pPr>
+            <w:r>
+              <w:t xml:space="preserve">2.3</w:t>
+            </w:r>
+          </w:p>
+        </w:tc>
+        <w:tc>
+          <w:p>
+            <w:pPr>
+              <w:pStyle w:val="Compact"/>
+              <w:jc w:val="center"/>
+            </w:pPr>
+            <w:r>
+              <w:t xml:space="preserve">1.7</w:t>
+            </w:r>
+          </w:p>
+        </w:tc>
+        <w:tc>
+          <w:p>
+            <w:pPr>
+              <w:pStyle w:val="Compact"/>
+              <w:jc w:val="center"/>
+            </w:pPr>
+            <w:r>
+              <w:t xml:space="preserve">-0.7</w:t>
+            </w:r>
+          </w:p>
+        </w:tc>
+      </w:tr>
+      <w:tr>
+        <w:tc>
+          <w:p>
+            <w:pPr>
+              <w:pStyle w:val="Compact"/>
+              <w:jc w:val="left"/>
+            </w:pPr>
+            <w:r>
+              <w:t xml:space="preserve">Guatemala</w:t>
+            </w:r>
+          </w:p>
+        </w:tc>
+        <w:tc>
+          <w:p>
+            <w:pPr>
+              <w:pStyle w:val="Compact"/>
+              <w:jc w:val="center"/>
+            </w:pPr>
+            <w:r>
+              <w:t xml:space="preserve">3.7</w:t>
+            </w:r>
+          </w:p>
+        </w:tc>
+        <w:tc>
+          <w:p>
+            <w:pPr>
+              <w:pStyle w:val="Compact"/>
+              <w:jc w:val="center"/>
+            </w:pPr>
+            <w:r>
+              <w:t xml:space="preserve">3.4</w:t>
+            </w:r>
+          </w:p>
+        </w:tc>
+        <w:tc>
+          <w:p>
+            <w:pPr>
+              <w:pStyle w:val="Compact"/>
+              <w:jc w:val="center"/>
+            </w:pPr>
+            <w:r>
+              <w:t xml:space="preserve">-0.3</w:t>
+            </w:r>
+          </w:p>
+        </w:tc>
+      </w:tr>
+      <w:tr>
+        <w:tc>
+          <w:p>
+            <w:pPr>
+              <w:pStyle w:val="Compact"/>
+              <w:jc w:val="left"/>
+            </w:pPr>
+            <w:r>
+              <w:t xml:space="preserve">Honduras</w:t>
+            </w:r>
+          </w:p>
+        </w:tc>
+        <w:tc>
+          <w:p>
+            <w:pPr>
+              <w:pStyle w:val="Compact"/>
+              <w:jc w:val="center"/>
+            </w:pPr>
+            <w:r>
+              <w:t xml:space="preserve">4.9</w:t>
+            </w:r>
+          </w:p>
+        </w:tc>
+        <w:tc>
+          <w:p>
+            <w:pPr>
+              <w:pStyle w:val="Compact"/>
+              <w:jc w:val="center"/>
+            </w:pPr>
+            <w:r>
+              <w:t xml:space="preserve">3.2</w:t>
+            </w:r>
+          </w:p>
+        </w:tc>
+        <w:tc>
+          <w:p>
+            <w:pPr>
+              <w:pStyle w:val="Compact"/>
+              <w:jc w:val="center"/>
+            </w:pPr>
+            <w:r>
+              <w:t xml:space="preserve">-1.7</w:t>
+            </w:r>
+          </w:p>
+        </w:tc>
+      </w:tr>
+      <w:tr>
+        <w:tc>
+          <w:p>
+            <w:pPr>
+              <w:pStyle w:val="Compact"/>
+              <w:jc w:val="left"/>
+            </w:pPr>
+            <w:r>
+              <w:t xml:space="preserve">Mexico</w:t>
+            </w:r>
+          </w:p>
+        </w:tc>
+        <w:tc>
+          <w:p>
+            <w:pPr>
+              <w:pStyle w:val="Compact"/>
+              <w:jc w:val="center"/>
+            </w:pPr>
+            <w:r>
+              <w:t xml:space="preserve">2.4</w:t>
+            </w:r>
+          </w:p>
+        </w:tc>
+        <w:tc>
+          <w:p>
+            <w:pPr>
+              <w:pStyle w:val="Compact"/>
+              <w:jc w:val="center"/>
+            </w:pPr>
+            <w:r>
+              <w:t xml:space="preserve">2.4</w:t>
+            </w:r>
+          </w:p>
+        </w:tc>
+        <w:tc>
+          <w:p>
+            <w:pPr>
+              <w:pStyle w:val="Compact"/>
+              <w:jc w:val="center"/>
+            </w:pPr>
+            <w:r>
+              <w:t xml:space="preserve">0.0</w:t>
+            </w:r>
+          </w:p>
+        </w:tc>
+      </w:tr>
+      <w:tr>
+        <w:tc>
+          <w:p>
+            <w:pPr>
+              <w:pStyle w:val="Compact"/>
+              <w:jc w:val="left"/>
+            </w:pPr>
+            <w:r>
+              <w:t xml:space="preserve">Nicaragua</w:t>
+            </w:r>
+          </w:p>
+        </w:tc>
+        <w:tc>
+          <w:p>
+            <w:pPr>
+              <w:pStyle w:val="Compact"/>
+              <w:jc w:val="center"/>
+            </w:pPr>
+            <w:r>
+              <w:t xml:space="preserve">3.4</w:t>
+            </w:r>
+          </w:p>
+        </w:tc>
+        <w:tc>
+          <w:p>
+            <w:pPr>
+              <w:pStyle w:val="Compact"/>
+              <w:jc w:val="center"/>
+            </w:pPr>
+            <w:r>
+              <w:t xml:space="preserve">4.4</w:t>
+            </w:r>
+          </w:p>
+        </w:tc>
+        <w:tc>
+          <w:p>
+            <w:pPr>
+              <w:pStyle w:val="Compact"/>
+              <w:jc w:val="center"/>
+            </w:pPr>
+            <w:r>
+              <w:t xml:space="preserve">1.0</w:t>
+            </w:r>
+          </w:p>
+        </w:tc>
+      </w:tr>
+      <w:tr>
+        <w:tc>
+          <w:p>
+            <w:pPr>
+              <w:pStyle w:val="Compact"/>
+              <w:jc w:val="left"/>
+            </w:pPr>
+            <w:r>
+              <w:t xml:space="preserve">Panama</w:t>
+            </w:r>
+          </w:p>
+        </w:tc>
+        <w:tc>
+          <w:p>
+            <w:pPr>
+              <w:pStyle w:val="Compact"/>
+              <w:jc w:val="center"/>
+            </w:pPr>
+            <w:r>
+              <w:t xml:space="preserve">7.1</w:t>
+            </w:r>
+          </w:p>
+        </w:tc>
+        <w:tc>
+          <w:p>
+            <w:pPr>
+              <w:pStyle w:val="Compact"/>
+              <w:jc w:val="center"/>
+            </w:pPr>
+            <w:r>
+              <w:t xml:space="preserve">6.9</w:t>
+            </w:r>
+          </w:p>
+        </w:tc>
+        <w:tc>
+          <w:p>
+            <w:pPr>
+              <w:pStyle w:val="Compact"/>
+              <w:jc w:val="center"/>
+            </w:pPr>
+            <w:r>
+              <w:t xml:space="preserve">-0.1</w:t>
+            </w:r>
+          </w:p>
+        </w:tc>
+      </w:tr>
+      <w:tr>
+        <w:tc>
+          <w:p>
+            <w:pPr>
+              <w:pStyle w:val="Compact"/>
+              <w:jc w:val="left"/>
+            </w:pPr>
+            <w:r>
+              <w:t xml:space="preserve">Paraguay</w:t>
+            </w:r>
+          </w:p>
+        </w:tc>
+        <w:tc>
+          <w:p>
+            <w:pPr>
+              <w:pStyle w:val="Compact"/>
+              <w:jc w:val="center"/>
+            </w:pPr>
+            <w:r>
+              <w:t xml:space="preserve">3.5</w:t>
+            </w:r>
+          </w:p>
+        </w:tc>
+        <w:tc>
+          <w:p>
+            <w:pPr>
+              <w:pStyle w:val="Compact"/>
+              <w:jc w:val="center"/>
+            </w:pPr>
+            <w:r>
+              <w:t xml:space="preserve">5.0</w:t>
+            </w:r>
+          </w:p>
+        </w:tc>
+        <w:tc>
+          <w:p>
+            <w:pPr>
+              <w:pStyle w:val="Compact"/>
+              <w:jc w:val="center"/>
+            </w:pPr>
+            <w:r>
+              <w:t xml:space="preserve">1.5</w:t>
+            </w:r>
+          </w:p>
+        </w:tc>
+      </w:tr>
+      <w:tr>
+        <w:tc>
+          <w:p>
+            <w:pPr>
+              <w:pStyle w:val="Compact"/>
+              <w:jc w:val="left"/>
+            </w:pPr>
+            <w:r>
+              <w:t xml:space="preserve">Peru</w:t>
+            </w:r>
+          </w:p>
+        </w:tc>
+        <w:tc>
+          <w:p>
+            <w:pPr>
+              <w:pStyle w:val="Compact"/>
+              <w:jc w:val="center"/>
+            </w:pPr>
+            <w:r>
+              <w:t xml:space="preserve">6.2</w:t>
+            </w:r>
+          </w:p>
+        </w:tc>
+        <w:tc>
+          <w:p>
+            <w:pPr>
+              <w:pStyle w:val="Compact"/>
+              <w:jc w:val="center"/>
+            </w:pPr>
+            <w:r>
+              <w:t xml:space="preserve">4.8</w:t>
+            </w:r>
+          </w:p>
+        </w:tc>
+        <w:tc>
+          <w:p>
+            <w:pPr>
+              <w:pStyle w:val="Compact"/>
+              <w:jc w:val="center"/>
+            </w:pPr>
+            <w:r>
+              <w:t xml:space="preserve">-1.4</w:t>
+            </w:r>
+          </w:p>
+        </w:tc>
+      </w:tr>
+      <w:tr>
+        <w:tc>
+          <w:p>
+            <w:pPr>
+              <w:pStyle w:val="Compact"/>
+              <w:jc w:val="left"/>
+            </w:pPr>
+            <w:r>
+              <w:t xml:space="preserve">United States</w:t>
+            </w:r>
+          </w:p>
+        </w:tc>
+        <w:tc>
+          <w:p>
+            <w:pPr>
+              <w:pStyle w:val="Compact"/>
+              <w:jc w:val="center"/>
+            </w:pPr>
+            <w:r>
+              <w:t xml:space="preserve">2.0</w:t>
+            </w:r>
+          </w:p>
+        </w:tc>
+        <w:tc>
+          <w:p>
+            <w:pPr>
+              <w:pStyle w:val="Compact"/>
+              <w:jc w:val="center"/>
+            </w:pPr>
+            <w:r>
+              <w:t xml:space="preserve">1.8</w:t>
+            </w:r>
+          </w:p>
+        </w:tc>
+        <w:tc>
+          <w:p>
+            <w:pPr>
+              <w:pStyle w:val="Compact"/>
+              <w:jc w:val="center"/>
+            </w:pPr>
+            <w:r>
+              <w:t xml:space="preserve">-0.2</w:t>
+            </w:r>
+          </w:p>
+        </w:tc>
+      </w:tr>
+      <w:tr>
+        <w:tc>
+          <w:p>
+            <w:pPr>
+              <w:pStyle w:val="Compact"/>
+              <w:jc w:val="left"/>
+            </w:pPr>
+            <w:r>
+              <w:t xml:space="preserve">Uruguay</w:t>
+            </w:r>
+          </w:p>
+        </w:tc>
+        <w:tc>
+          <w:p>
+            <w:pPr>
+              <w:pStyle w:val="Compact"/>
+              <w:jc w:val="center"/>
+            </w:pPr>
+            <w:r>
+              <w:t xml:space="preserve">4.2</w:t>
+            </w:r>
+          </w:p>
+        </w:tc>
+        <w:tc>
+          <w:p>
+            <w:pPr>
+              <w:pStyle w:val="Compact"/>
+              <w:jc w:val="center"/>
+            </w:pPr>
+            <w:r>
+              <w:t xml:space="preserve">3.7</w:t>
+            </w:r>
+          </w:p>
+        </w:tc>
+        <w:tc>
+          <w:p>
+            <w:pPr>
+              <w:pStyle w:val="Compact"/>
+              <w:jc w:val="center"/>
+            </w:pPr>
+            <w:r>
+              <w:t xml:space="preserve">-0.5</w:t>
+            </w:r>
+          </w:p>
+        </w:tc>
+      </w:tr>
+      <w:tr>
+        <w:tc>
+          <w:p>
+            <w:pPr>
+              <w:pStyle w:val="Compact"/>
+              <w:jc w:val="left"/>
+            </w:pPr>
+            <w:r>
+              <w:t xml:space="preserve">Venezuela</w:t>
+            </w:r>
+          </w:p>
+        </w:tc>
+        <w:tc>
+          <w:p>
+            <w:pPr>
+              <w:pStyle w:val="Compact"/>
+              <w:jc w:val="center"/>
+            </w:pPr>
+            <w:r>
+              <w:t xml:space="preserve">5.8</w:t>
+            </w:r>
+          </w:p>
+        </w:tc>
+        <w:tc>
+          <w:p>
+            <w:pPr>
+              <w:pStyle w:val="Compact"/>
+              <w:jc w:val="center"/>
+            </w:pPr>
+            <w:r>
+              <w:t xml:space="preserve">-2.1</w:t>
+            </w:r>
+          </w:p>
+        </w:tc>
+        <w:tc>
+          <w:p>
+            <w:pPr>
+              <w:pStyle w:val="Compact"/>
+              <w:jc w:val="center"/>
+            </w:pPr>
+            <w:r>
+              <w:t xml:space="preserve">-7.9</w:t>
+            </w:r>
+          </w:p>
+        </w:tc>
+      </w:tr>
+      <w:tr>
+        <w:tc>
+          <w:p>
+            <w:pPr>
+              <w:pStyle w:val="Compact"/>
+              <w:jc w:val="left"/>
+            </w:pPr>
+            <w:r>
+              <w:t xml:space="preserve">Advanced economies</w:t>
+            </w:r>
+          </w:p>
+        </w:tc>
+        <w:tc>
+          <w:p>
+            <w:pPr>
+              <w:pStyle w:val="Compact"/>
+              <w:jc w:val="center"/>
+            </w:pPr>
+            <w:r>
+              <w:t xml:space="preserve">2.1</w:t>
+            </w:r>
+          </w:p>
+        </w:tc>
+        <w:tc>
+          <w:p>
+            <w:pPr>
+              <w:pStyle w:val="Compact"/>
+              <w:jc w:val="center"/>
+            </w:pPr>
+            <w:r>
+              <w:t xml:space="preserve">1.4</w:t>
+            </w:r>
+          </w:p>
+        </w:tc>
+        <w:tc>
+          <w:p>
+            <w:pPr>
+              <w:pStyle w:val="Compact"/>
+              <w:jc w:val="center"/>
+            </w:pPr>
+            <w:r>
+              <w:t xml:space="preserve">-0.7</w:t>
+            </w:r>
+          </w:p>
+        </w:tc>
+      </w:tr>
+      <w:tr>
+        <w:tc>
+          <w:p>
+            <w:pPr>
+              <w:pStyle w:val="Compact"/>
+              <w:jc w:val="left"/>
+            </w:pPr>
+            <w:r>
+              <w:t xml:space="preserve">Euro area</w:t>
+            </w:r>
+          </w:p>
+        </w:tc>
+        <w:tc>
+          <w:p>
+            <w:pPr>
+              <w:pStyle w:val="Compact"/>
+              <w:jc w:val="center"/>
+            </w:pPr>
+            <w:r>
+              <w:t xml:space="preserve">1.5</w:t>
+            </w:r>
+          </w:p>
+        </w:tc>
+        <w:tc>
+          <w:p>
+            <w:pPr>
+              <w:pStyle w:val="Compact"/>
+              <w:jc w:val="center"/>
+            </w:pPr>
+            <w:r>
+              <w:t xml:space="preserve">0.9</w:t>
+            </w:r>
+          </w:p>
+        </w:tc>
+        <w:tc>
+          <w:p>
+            <w:pPr>
+              <w:pStyle w:val="Compact"/>
+              <w:jc w:val="center"/>
+            </w:pPr>
+            <w:r>
+              <w:t xml:space="preserve">-0.7</w:t>
+            </w:r>
+          </w:p>
+        </w:tc>
+      </w:tr>
+      <w:tr>
+        <w:tc>
+          <w:p>
+            <w:pPr>
+              <w:pStyle w:val="Compact"/>
+              <w:jc w:val="left"/>
+            </w:pPr>
+            <w:r>
+              <w:t xml:space="preserve">G7</w:t>
+            </w:r>
+          </w:p>
+        </w:tc>
+        <w:tc>
+          <w:p>
+            <w:pPr>
+              <w:pStyle w:val="Compact"/>
+              <w:jc w:val="center"/>
+            </w:pPr>
+            <w:r>
+              <w:t xml:space="preserve">1.8</w:t>
+            </w:r>
+          </w:p>
+        </w:tc>
+        <w:tc>
+          <w:p>
+            <w:pPr>
+              <w:pStyle w:val="Compact"/>
+              <w:jc w:val="center"/>
+            </w:pPr>
+            <w:r>
+              <w:t xml:space="preserve">1.2</w:t>
+            </w:r>
+          </w:p>
+        </w:tc>
+        <w:tc>
+          <w:p>
+            <w:pPr>
+              <w:pStyle w:val="Compact"/>
+              <w:jc w:val="center"/>
+            </w:pPr>
+            <w:r>
+              <w:t xml:space="preserve">-0.6</w:t>
+            </w:r>
+          </w:p>
+        </w:tc>
+      </w:tr>
+    </w:tbl>
+    <w:p>
+      <w:pPr>
+        <w:pStyle w:val="BodyText"/>
+      </w:pPr>
       <w:r>
-        <w:br w:type="textWrapping"/>
+        <w:drawing>
+          <wp:inline>
+            <wp:extent cx="4620126" cy="3696101"/>
+            <wp:effectExtent b="0" l="0" r="0" t="0"/>
+            <wp:docPr descr="" id="1" name="Picture"/>
+            <a:graphic>
+              <a:graphicData uri="http://schemas.openxmlformats.org/drawingml/2006/picture">
+                <pic:pic>
+                  <pic:nvPicPr>
+                    <pic:cNvPr descr="potential_output_files/figure-docx/avg_tg_barplot_combined-1.png" id="0" name="Picture"/>
+                    <pic:cNvPicPr>
+                      <a:picLocks noChangeArrowheads="1" noChangeAspect="1"/>
+                    </pic:cNvPicPr>
+                  </pic:nvPicPr>
+                  <pic:blipFill>
+                    <a:blip r:embed="rId21"/>
+                    <a:stretch>
+                      <a:fillRect/>
+                    </a:stretch>
+                  </pic:blipFill>
+                  <pic:spPr bwMode="auto">
+                    <a:xfrm>
+                      <a:off x="0" y="0"/>
+                      <a:ext cx="4620126" cy="3696101"/>
+                    </a:xfrm>
+                    <a:prstGeom prst="rect">
+                      <a:avLst/>
+                    </a:prstGeom>
+                    <a:noFill/>
+                    <a:ln w="9525">
+                      <a:noFill/>
+                      <a:headEnd/>
+                      <a:tailEnd/>
+                    </a:ln>
+                  </pic:spPr>
+                </pic:pic>
+              </a:graphicData>
+            </a:graphic>
+          </wp:inline>
+        </w:drawing>
       </w:r>
+    </w:p>
+    <w:p>
+      <w:pPr>
+        <w:pStyle w:val="BodyText"/>
+      </w:pPr>
       <w:r>
-        <w:rPr>
-          <w:rStyle w:val="VerbatimChar"/>
-        </w:rPr>
-        <w:t xml:space="preserve">##              country avg_tg_2003_2008 avg_tg_2010_2016        dif</w:t>
+        <w:t xml:space="preserve">LAC only:</w:t>
       </w:r>
+    </w:p>
+    <w:p>
+      <w:pPr>
+        <w:pStyle w:val="BodyText"/>
+      </w:pPr>
       <w:r>
-        <w:br w:type="textWrapping"/>
+        <w:drawing>
+          <wp:inline>
+            <wp:extent cx="5334000" cy="5334000"/>
+            <wp:effectExtent b="0" l="0" r="0" t="0"/>
+            <wp:docPr descr="" id="1" name="Picture"/>
+            <a:graphic>
+              <a:graphicData uri="http://schemas.openxmlformats.org/drawingml/2006/picture">
+                <pic:pic>
+                  <pic:nvPicPr>
+                    <pic:cNvPr descr="potential_output_files/figure-docx/avg_tg_barplot_lac-1.png" id="0" name="Picture"/>
+                    <pic:cNvPicPr>
+                      <a:picLocks noChangeArrowheads="1" noChangeAspect="1"/>
+                    </pic:cNvPicPr>
+                  </pic:nvPicPr>
+                  <pic:blipFill>
+                    <a:blip r:embed="rId22"/>
+                    <a:stretch>
+                      <a:fillRect/>
+                    </a:stretch>
+                  </pic:blipFill>
+                  <pic:spPr bwMode="auto">
+                    <a:xfrm>
+                      <a:off x="0" y="0"/>
+                      <a:ext cx="5334000" cy="5334000"/>
+                    </a:xfrm>
+                    <a:prstGeom prst="rect">
+                      <a:avLst/>
+                    </a:prstGeom>
+                    <a:noFill/>
+                    <a:ln w="9525">
+                      <a:noFill/>
+                      <a:headEnd/>
+                      <a:tailEnd/>
+                    </a:ln>
+                  </pic:spPr>
+                </pic:pic>
+              </a:graphicData>
+            </a:graphic>
+          </wp:inline>
+        </w:drawing>
       </w:r>
+    </w:p>
+    <w:p>
+      <w:pPr>
+        <w:pStyle w:val="BodyText"/>
+      </w:pPr>
       <w:r>
-        <w:rPr>
-          <w:rStyle w:val="VerbatimChar"/>
-        </w:rPr>
-        <w:t xml:space="preserve">##                &lt;chr&gt;            &lt;dbl&gt;            &lt;dbl&gt;      &lt;dbl&gt;</w:t>
+        <w:t xml:space="preserve">Selected economies:</w:t>
       </w:r>
+    </w:p>
+    <w:p>
+      <w:pPr>
+        <w:pStyle w:val="BodyText"/>
+      </w:pPr>
       <w:r>
-        <w:br w:type="textWrapping"/>
-      </w:r>
-      <w:r>
-        <w:rPr>
-          <w:rStyle w:val="VerbatimChar"/>
-        </w:rPr>
-        <w:t xml:space="preserve">## 1 Advanced economies         2.149042        1.4176931 -0.7313492</w:t>
-      </w:r>
-      <w:r>
-        <w:br w:type="textWrapping"/>
-      </w:r>
-      <w:r>
-        <w:rPr>
-          <w:rStyle w:val="VerbatimChar"/>
-        </w:rPr>
-        <w:t xml:space="preserve">## 2         Euro area          1.507845        0.8566971 -0.6511476</w:t>
-      </w:r>
-      <w:r>
-        <w:br w:type="textWrapping"/>
-      </w:r>
-      <w:r>
-        <w:rPr>
-          <w:rStyle w:val="VerbatimChar"/>
-        </w:rPr>
-        <w:t xml:space="preserve">## 3                 G7         1.849646        1.2076125 -0.6420335</w:t>
+        <w:drawing>
+          <wp:inline>
+            <wp:extent cx="4620126" cy="3696101"/>
+            <wp:effectExtent b="0" l="0" r="0" t="0"/>
+            <wp:docPr descr="" id="1" name="Picture"/>
+            <a:graphic>
+              <a:graphicData uri="http://schemas.openxmlformats.org/drawingml/2006/picture">
+                <pic:pic>
+                  <pic:nvPicPr>
+                    <pic:cNvPr descr="potential_output_files/figure-docx/avg_tg_barplot_usachineg7euae-1.png" id="0" name="Picture"/>
+                    <pic:cNvPicPr>
+                      <a:picLocks noChangeArrowheads="1" noChangeAspect="1"/>
+                    </pic:cNvPicPr>
+                  </pic:nvPicPr>
+                  <pic:blipFill>
+                    <a:blip r:embed="rId23"/>
+                    <a:stretch>
+                      <a:fillRect/>
+                    </a:stretch>
+                  </pic:blipFill>
+                  <pic:spPr bwMode="auto">
+                    <a:xfrm>
+                      <a:off x="0" y="0"/>
+                      <a:ext cx="4620126" cy="3696101"/>
+                    </a:xfrm>
+                    <a:prstGeom prst="rect">
+                      <a:avLst/>
+                    </a:prstGeom>
+                    <a:noFill/>
+                    <a:ln w="9525">
+                      <a:noFill/>
+                      <a:headEnd/>
+                      <a:tailEnd/>
+                    </a:ln>
+                  </pic:spPr>
+                </pic:pic>
+              </a:graphicData>
+            </a:graphic>
+          </wp:inline>
+        </w:drawing>
       </w:r>
     </w:p>
     <w:sectPr/>
@@ -554,7 +2731,7 @@
     </w:lvl>
   </w:abstractNum>
   <w:abstractNum w:abstractNumId="990">
-    <w:nsid w:val="314a9ead"/>
+    <w:nsid w:val="c9e3591a"/>
     <w:multiLevelType w:val="multilevel"/>
     <w:lvl w:ilvl="0">
       <w:numFmt w:val="bullet"/>

</xml_diff>